<commit_message>
Mise a jour texte mentions legales
</commit_message>
<xml_diff>
--- a/projet_2020/resources/views/mentions legales/Droits d'utilisation.docx
+++ b/projet_2020/resources/views/mentions legales/Droits d'utilisation.docx
@@ -1,6 +1,6 @@
 
 <file path=word/document.xml><?xml version="1.0" encoding="utf-8"?>
-<w:document xmlns:wpc="http://schemas.microsoft.com/office/word/2010/wordprocessingCanvas" xmlns:cx="http://schemas.microsoft.com/office/drawing/2014/chartex" xmlns:mc="http://schemas.openxmlformats.org/markup-compatibility/2006" xmlns:o="urn:schemas-microsoft-com:office:office" xmlns:r="http://schemas.openxmlformats.org/officeDocument/2006/relationships" xmlns:m="http://schemas.openxmlformats.org/officeDocument/2006/math" xmlns:v="urn:schemas-microsoft-com:vml" xmlns:wp14="http://schemas.microsoft.com/office/word/2010/wordprocessingDrawing" xmlns:wp="http://schemas.openxmlformats.org/drawingml/2006/wordprocessingDrawing" xmlns:w10="urn:schemas-microsoft-com:office:word" xmlns:w="http://schemas.openxmlformats.org/wordprocessingml/2006/main" xmlns:w14="http://schemas.microsoft.com/office/word/2010/wordml" xmlns:w15="http://schemas.microsoft.com/office/word/2012/wordml" xmlns:w16se="http://schemas.microsoft.com/office/word/2015/wordml/symex" xmlns:wpg="http://schemas.microsoft.com/office/word/2010/wordprocessingGroup" xmlns:wpi="http://schemas.microsoft.com/office/word/2010/wordprocessingInk" xmlns:wne="http://schemas.microsoft.com/office/word/2006/wordml" xmlns:wps="http://schemas.microsoft.com/office/word/2010/wordprocessingShape" mc:Ignorable="w14 w15 w16se wp14">
+<w:document xmlns:wpc="http://schemas.microsoft.com/office/word/2010/wordprocessingCanvas" xmlns:cx="http://schemas.microsoft.com/office/drawing/2014/chartex" xmlns:cx1="http://schemas.microsoft.com/office/drawing/2015/9/8/chartex" xmlns:cx2="http://schemas.microsoft.com/office/drawing/2015/10/21/chartex" xmlns:cx3="http://schemas.microsoft.com/office/drawing/2016/5/9/chartex" xmlns:cx4="http://schemas.microsoft.com/office/drawing/2016/5/10/chartex" xmlns:cx5="http://schemas.microsoft.com/office/drawing/2016/5/11/chartex" xmlns:cx6="http://schemas.microsoft.com/office/drawing/2016/5/12/chartex" xmlns:cx7="http://schemas.microsoft.com/office/drawing/2016/5/13/chartex" xmlns:cx8="http://schemas.microsoft.com/office/drawing/2016/5/14/chartex" xmlns:mc="http://schemas.openxmlformats.org/markup-compatibility/2006" xmlns:aink="http://schemas.microsoft.com/office/drawing/2016/ink" xmlns:am3d="http://schemas.microsoft.com/office/drawing/2017/model3d" xmlns:o="urn:schemas-microsoft-com:office:office" xmlns:r="http://schemas.openxmlformats.org/officeDocument/2006/relationships" xmlns:m="http://schemas.openxmlformats.org/officeDocument/2006/math" xmlns:v="urn:schemas-microsoft-com:vml" xmlns:wp14="http://schemas.microsoft.com/office/word/2010/wordprocessingDrawing" xmlns:wp="http://schemas.openxmlformats.org/drawingml/2006/wordprocessingDrawing" xmlns:w10="urn:schemas-microsoft-com:office:word" xmlns:w="http://schemas.openxmlformats.org/wordprocessingml/2006/main" xmlns:w14="http://schemas.microsoft.com/office/word/2010/wordml" xmlns:w15="http://schemas.microsoft.com/office/word/2012/wordml" xmlns:w16cex="http://schemas.microsoft.com/office/word/2018/wordml/cex" xmlns:w16cid="http://schemas.microsoft.com/office/word/2016/wordml/cid" xmlns:w16="http://schemas.microsoft.com/office/word/2018/wordml" xmlns:w16se="http://schemas.microsoft.com/office/word/2015/wordml/symex" xmlns:wpg="http://schemas.microsoft.com/office/word/2010/wordprocessingGroup" xmlns:wpi="http://schemas.microsoft.com/office/word/2010/wordprocessingInk" xmlns:wne="http://schemas.microsoft.com/office/word/2006/wordml" xmlns:wps="http://schemas.microsoft.com/office/word/2010/wordprocessingShape" mc:Ignorable="w14 w15 w16se w16cid w16 w16cex wp14">
   <w:body>
     <w:p>
       <w:pPr>
@@ -35,6 +35,7 @@
         <w:spacing w:before="0" w:beforeAutospacing="0" w:after="384" w:afterAutospacing="0"/>
         <w:textAlignment w:val="top"/>
         <w:rPr>
+          <w:b/>
           <w:color w:val="090909"/>
           <w:sz w:val="26"/>
           <w:szCs w:val="26"/>
@@ -64,7 +65,6 @@
         </w:rPr>
         <w:br/>
       </w:r>
-      <w:proofErr w:type="spellStart"/>
       <w:r>
         <w:rPr>
           <w:b/>
@@ -81,47 +81,7 @@
           <w:sz w:val="26"/>
           <w:szCs w:val="26"/>
         </w:rPr>
-        <w:t>oupyl</w:t>
-      </w:r>
-      <w:proofErr w:type="spellEnd"/>
-      <w:r>
-        <w:rPr>
-          <w:b/>
-          <w:color w:val="090909"/>
-          <w:sz w:val="26"/>
-          <w:szCs w:val="26"/>
-        </w:rPr>
-        <w:t xml:space="preserve"> Education</w:t>
-      </w:r>
-      <w:r>
-        <w:rPr>
-          <w:b/>
-          <w:color w:val="090909"/>
-          <w:sz w:val="26"/>
-          <w:szCs w:val="26"/>
-        </w:rPr>
-        <w:br/>
-        <w:t>(Adresse)</w:t>
-      </w:r>
-      <w:r>
-        <w:rPr>
-          <w:b/>
-          <w:color w:val="090909"/>
-          <w:sz w:val="26"/>
-          <w:szCs w:val="26"/>
-        </w:rPr>
-        <w:br/>
-        <w:t>(numéro de téléphone)</w:t>
-      </w:r>
-      <w:r>
-        <w:rPr>
-          <w:b/>
-          <w:color w:val="090909"/>
-          <w:sz w:val="26"/>
-          <w:szCs w:val="26"/>
-        </w:rPr>
-        <w:br/>
-        <w:t>(email)</w:t>
+        <w:t xml:space="preserve">oupyl.com </w:t>
       </w:r>
     </w:p>
     <w:p>
@@ -138,6 +98,82 @@
       </w:pPr>
       <w:r>
         <w:rPr>
+          <w:b/>
+          <w:color w:val="090909"/>
+          <w:sz w:val="26"/>
+          <w:szCs w:val="26"/>
+        </w:rPr>
+        <w:t>IFOSUP Wavre</w:t>
+      </w:r>
+      <w:r>
+        <w:rPr>
+          <w:b/>
+          <w:color w:val="090909"/>
+          <w:sz w:val="26"/>
+          <w:szCs w:val="26"/>
+        </w:rPr>
+        <w:br/>
+      </w:r>
+      <w:r>
+        <w:rPr>
+          <w:b/>
+          <w:color w:val="090909"/>
+          <w:sz w:val="26"/>
+          <w:szCs w:val="26"/>
+        </w:rPr>
+        <w:t>Rue de la limite, 6 – 1300 Wavre</w:t>
+      </w:r>
+      <w:r>
+        <w:rPr>
+          <w:b/>
+          <w:color w:val="090909"/>
+          <w:sz w:val="26"/>
+          <w:szCs w:val="26"/>
+        </w:rPr>
+        <w:br/>
+      </w:r>
+      <w:r>
+        <w:rPr>
+          <w:b/>
+          <w:color w:val="090909"/>
+          <w:sz w:val="26"/>
+          <w:szCs w:val="26"/>
+        </w:rPr>
+        <w:t>010/ 22 20 26</w:t>
+      </w:r>
+      <w:r>
+        <w:rPr>
+          <w:b/>
+          <w:color w:val="090909"/>
+          <w:sz w:val="26"/>
+          <w:szCs w:val="26"/>
+        </w:rPr>
+        <w:br/>
+      </w:r>
+      <w:r>
+        <w:rPr>
+          <w:b/>
+          <w:color w:val="090909"/>
+          <w:sz w:val="26"/>
+          <w:szCs w:val="26"/>
+        </w:rPr>
+        <w:t>rudy.renard@ifosupwavre.be</w:t>
+      </w:r>
+    </w:p>
+    <w:p>
+      <w:pPr>
+        <w:pStyle w:val="NormalWeb"/>
+        <w:shd w:val="clear" w:color="auto" w:fill="FFFFFF"/>
+        <w:spacing w:before="0" w:beforeAutospacing="0" w:after="384" w:afterAutospacing="0"/>
+        <w:textAlignment w:val="top"/>
+        <w:rPr>
+          <w:color w:val="090909"/>
+          <w:sz w:val="26"/>
+          <w:szCs w:val="26"/>
+        </w:rPr>
+      </w:pPr>
+      <w:r>
+        <w:rPr>
           <w:color w:val="090909"/>
           <w:sz w:val="26"/>
           <w:szCs w:val="26"/>
@@ -223,8 +259,19 @@
           <w:sz w:val="26"/>
           <w:szCs w:val="26"/>
         </w:rPr>
-        <w:t xml:space="preserve"> Education</w:t>
-      </w:r>
+        <w:t xml:space="preserve"> </w:t>
+      </w:r>
+      <w:proofErr w:type="spellStart"/>
+      <w:r>
+        <w:rPr>
+          <w:b/>
+          <w:color w:val="090909"/>
+          <w:sz w:val="26"/>
+          <w:szCs w:val="26"/>
+        </w:rPr>
+        <w:t>Education</w:t>
+      </w:r>
+      <w:proofErr w:type="spellEnd"/>
       <w:r>
         <w:rPr>
           <w:color w:val="090909"/>
@@ -325,17 +372,28 @@
           <w:sz w:val="26"/>
           <w:szCs w:val="26"/>
         </w:rPr>
-        <w:t xml:space="preserve"> Education</w:t>
-      </w:r>
-      <w:r>
-        <w:rPr>
-          <w:b/>
-          <w:color w:val="090909"/>
-          <w:sz w:val="26"/>
-          <w:szCs w:val="26"/>
-        </w:rPr>
         <w:t xml:space="preserve"> </w:t>
       </w:r>
+      <w:proofErr w:type="spellStart"/>
+      <w:r>
+        <w:rPr>
+          <w:b/>
+          <w:color w:val="090909"/>
+          <w:sz w:val="26"/>
+          <w:szCs w:val="26"/>
+        </w:rPr>
+        <w:t>Education</w:t>
+      </w:r>
+      <w:proofErr w:type="spellEnd"/>
+      <w:r>
+        <w:rPr>
+          <w:b/>
+          <w:color w:val="090909"/>
+          <w:sz w:val="26"/>
+          <w:szCs w:val="26"/>
+        </w:rPr>
+        <w:t xml:space="preserve"> </w:t>
+      </w:r>
       <w:r>
         <w:rPr>
           <w:color w:val="090909"/>
@@ -371,16 +429,27 @@
           <w:sz w:val="26"/>
           <w:szCs w:val="26"/>
         </w:rPr>
-        <w:t xml:space="preserve"> Education</w:t>
-      </w:r>
-      <w:r>
-        <w:rPr>
-          <w:color w:val="090909"/>
-          <w:sz w:val="26"/>
-          <w:szCs w:val="26"/>
-        </w:rPr>
         <w:t xml:space="preserve"> </w:t>
       </w:r>
+      <w:proofErr w:type="spellStart"/>
+      <w:r>
+        <w:rPr>
+          <w:b/>
+          <w:color w:val="090909"/>
+          <w:sz w:val="26"/>
+          <w:szCs w:val="26"/>
+        </w:rPr>
+        <w:t>Education</w:t>
+      </w:r>
+      <w:proofErr w:type="spellEnd"/>
+      <w:r>
+        <w:rPr>
+          <w:color w:val="090909"/>
+          <w:sz w:val="26"/>
+          <w:szCs w:val="26"/>
+        </w:rPr>
+        <w:t xml:space="preserve"> </w:t>
+      </w:r>
       <w:r>
         <w:rPr>
           <w:color w:val="090909"/>
@@ -416,8 +485,19 @@
           <w:sz w:val="26"/>
           <w:szCs w:val="26"/>
         </w:rPr>
-        <w:t xml:space="preserve"> Education</w:t>
-      </w:r>
+        <w:t xml:space="preserve"> </w:t>
+      </w:r>
+      <w:proofErr w:type="spellStart"/>
+      <w:r>
+        <w:rPr>
+          <w:b/>
+          <w:color w:val="090909"/>
+          <w:sz w:val="26"/>
+          <w:szCs w:val="26"/>
+        </w:rPr>
+        <w:t>Education</w:t>
+      </w:r>
+      <w:proofErr w:type="spellEnd"/>
       <w:r>
         <w:rPr>
           <w:color w:val="090909"/>
@@ -491,16 +571,27 @@
           <w:sz w:val="26"/>
           <w:szCs w:val="26"/>
         </w:rPr>
-        <w:t xml:space="preserve"> Education</w:t>
-      </w:r>
-      <w:r>
-        <w:rPr>
-          <w:color w:val="090909"/>
-          <w:sz w:val="26"/>
-          <w:szCs w:val="26"/>
-        </w:rPr>
         <w:t xml:space="preserve"> </w:t>
       </w:r>
+      <w:proofErr w:type="spellStart"/>
+      <w:r>
+        <w:rPr>
+          <w:b/>
+          <w:color w:val="090909"/>
+          <w:sz w:val="26"/>
+          <w:szCs w:val="26"/>
+        </w:rPr>
+        <w:t>Education</w:t>
+      </w:r>
+      <w:proofErr w:type="spellEnd"/>
+      <w:r>
+        <w:rPr>
+          <w:color w:val="090909"/>
+          <w:sz w:val="26"/>
+          <w:szCs w:val="26"/>
+        </w:rPr>
+        <w:t xml:space="preserve"> </w:t>
+      </w:r>
       <w:r>
         <w:rPr>
           <w:color w:val="090909"/>
@@ -544,23 +635,34 @@
           <w:sz w:val="26"/>
           <w:szCs w:val="26"/>
         </w:rPr>
-        <w:t xml:space="preserve"> Education</w:t>
-      </w:r>
-      <w:r>
-        <w:rPr>
-          <w:color w:val="090909"/>
-          <w:sz w:val="26"/>
-          <w:szCs w:val="26"/>
-        </w:rPr>
         <w:t xml:space="preserve"> </w:t>
       </w:r>
-      <w:r>
-        <w:rPr>
-          <w:color w:val="090909"/>
-          <w:sz w:val="26"/>
-          <w:szCs w:val="26"/>
-        </w:rPr>
-        <w:t xml:space="preserve">ne peut en aucun cas être tenu responsable envers quiconque, directement ou indirectement, de quelque manière que ce soit, des dommages dus à l'utilisation de ce site ou de tout autre, notamment en raison des liens ou hyperliens, y </w:t>
+      <w:proofErr w:type="spellStart"/>
+      <w:r>
+        <w:rPr>
+          <w:b/>
+          <w:color w:val="090909"/>
+          <w:sz w:val="26"/>
+          <w:szCs w:val="26"/>
+        </w:rPr>
+        <w:t>Education</w:t>
+      </w:r>
+      <w:proofErr w:type="spellEnd"/>
+      <w:r>
+        <w:rPr>
+          <w:color w:val="090909"/>
+          <w:sz w:val="26"/>
+          <w:szCs w:val="26"/>
+        </w:rPr>
+        <w:t xml:space="preserve"> </w:t>
+      </w:r>
+      <w:r>
+        <w:rPr>
+          <w:color w:val="090909"/>
+          <w:sz w:val="26"/>
+          <w:szCs w:val="26"/>
+        </w:rPr>
+        <w:t xml:space="preserve">ne peut en aucun cas être tenu responsable envers quiconque, </w:t>
       </w:r>
       <w:r>
         <w:rPr>
@@ -569,7 +671,7 @@
           <w:szCs w:val="26"/>
         </w:rPr>
         <w:lastRenderedPageBreak/>
-        <w:t>compris, sans limitation, toutes pertes, interruptions de travail, dommages aux programmes ou autres données sur le système informatique, le matériel, les logiciels ou autres de l'utilisateur.</w:t>
+        <w:t>directement ou indirectement, de quelque manière que ce soit, des dommages dus à l'utilisation de ce site ou de tout autre, notamment en raison des liens ou hyperliens, y compris, sans limitation, toutes pertes, interruptions de travail, dommages aux programmes ou autres données sur le système informatique, le matériel, les logiciels ou autres de l'utilisateur.</w:t>
       </w:r>
     </w:p>
     <w:p>
@@ -627,8 +729,19 @@
           <w:sz w:val="26"/>
           <w:szCs w:val="26"/>
         </w:rPr>
-        <w:t xml:space="preserve"> Education</w:t>
-      </w:r>
+        <w:t xml:space="preserve"> </w:t>
+      </w:r>
+      <w:proofErr w:type="spellStart"/>
+      <w:r>
+        <w:rPr>
+          <w:b/>
+          <w:color w:val="090909"/>
+          <w:sz w:val="26"/>
+          <w:szCs w:val="26"/>
+        </w:rPr>
+        <w:t>Education</w:t>
+      </w:r>
+      <w:proofErr w:type="spellEnd"/>
       <w:r>
         <w:rPr>
           <w:color w:val="090909"/>
@@ -687,25 +800,7 @@
           <w:sz w:val="26"/>
           <w:szCs w:val="26"/>
         </w:rPr>
-        <w:t xml:space="preserve">Lors d'une visite sur le site, des "cookies" </w:t>
-      </w:r>
-      <w:proofErr w:type="gramStart"/>
-      <w:r>
-        <w:rPr>
-          <w:color w:val="090909"/>
-          <w:sz w:val="26"/>
-          <w:szCs w:val="26"/>
-        </w:rPr>
-        <w:t>peuvent</w:t>
-      </w:r>
-      <w:proofErr w:type="gramEnd"/>
-      <w:r>
-        <w:rPr>
-          <w:color w:val="090909"/>
-          <w:sz w:val="26"/>
-          <w:szCs w:val="26"/>
-        </w:rPr>
-        <w:t xml:space="preserve"> être placés sur le disque dur de votre ordinateur, et ce uniquement pour mieux adapter le site aux besoins du visiteur qui revient. Ces </w:t>
+        <w:t xml:space="preserve">Lors d'une visite sur le site, des "cookies" peuvent être placés sur le disque dur de votre ordinateur, et ce uniquement pour mieux adapter le site aux besoins du visiteur qui revient. Ces </w:t>
       </w:r>
       <w:proofErr w:type="spellStart"/>
       <w:r>
@@ -796,16 +891,27 @@
           <w:sz w:val="26"/>
           <w:szCs w:val="26"/>
         </w:rPr>
-        <w:t xml:space="preserve"> Education</w:t>
-      </w:r>
-      <w:r>
-        <w:rPr>
-          <w:color w:val="090909"/>
-          <w:sz w:val="26"/>
-          <w:szCs w:val="26"/>
-        </w:rPr>
         <w:t xml:space="preserve"> </w:t>
       </w:r>
+      <w:proofErr w:type="spellStart"/>
+      <w:r>
+        <w:rPr>
+          <w:b/>
+          <w:color w:val="090909"/>
+          <w:sz w:val="26"/>
+          <w:szCs w:val="26"/>
+        </w:rPr>
+        <w:t>Education</w:t>
+      </w:r>
+      <w:proofErr w:type="spellEnd"/>
+      <w:r>
+        <w:rPr>
+          <w:color w:val="090909"/>
+          <w:sz w:val="26"/>
+          <w:szCs w:val="26"/>
+        </w:rPr>
+        <w:t xml:space="preserve"> </w:t>
+      </w:r>
       <w:r>
         <w:rPr>
           <w:color w:val="090909"/>
@@ -849,16 +955,27 @@
           <w:sz w:val="26"/>
           <w:szCs w:val="26"/>
         </w:rPr>
-        <w:t xml:space="preserve"> Education</w:t>
-      </w:r>
-      <w:r>
-        <w:rPr>
-          <w:color w:val="090909"/>
-          <w:sz w:val="26"/>
-          <w:szCs w:val="26"/>
-        </w:rPr>
         <w:t xml:space="preserve"> </w:t>
       </w:r>
+      <w:proofErr w:type="spellStart"/>
+      <w:r>
+        <w:rPr>
+          <w:b/>
+          <w:color w:val="090909"/>
+          <w:sz w:val="26"/>
+          <w:szCs w:val="26"/>
+        </w:rPr>
+        <w:t>Education</w:t>
+      </w:r>
+      <w:proofErr w:type="spellEnd"/>
+      <w:r>
+        <w:rPr>
+          <w:color w:val="090909"/>
+          <w:sz w:val="26"/>
+          <w:szCs w:val="26"/>
+        </w:rPr>
+        <w:t xml:space="preserve"> </w:t>
+      </w:r>
       <w:r>
         <w:rPr>
           <w:color w:val="090909"/>
@@ -882,7 +999,25 @@
           <w:sz w:val="26"/>
           <w:szCs w:val="26"/>
         </w:rPr>
-        <w:t>info@goupyl.com</w:t>
+        <w:t>rudy.renard</w:t>
+      </w:r>
+      <w:r>
+        <w:rPr>
+          <w:b/>
+          <w:color w:val="090909"/>
+          <w:sz w:val="26"/>
+          <w:szCs w:val="26"/>
+        </w:rPr>
+        <w:t>@</w:t>
+      </w:r>
+      <w:r>
+        <w:rPr>
+          <w:b/>
+          <w:color w:val="090909"/>
+          <w:sz w:val="26"/>
+          <w:szCs w:val="26"/>
+        </w:rPr>
+        <w:t>ifosupwavre.be</w:t>
       </w:r>
       <w:r>
         <w:rPr>
@@ -899,36 +1034,7 @@
           <w:sz w:val="26"/>
           <w:szCs w:val="26"/>
         </w:rPr>
-        <w:t>(</w:t>
-      </w:r>
-      <w:proofErr w:type="spellStart"/>
-      <w:r>
-        <w:rPr>
-          <w:b/>
-          <w:color w:val="090909"/>
-          <w:sz w:val="26"/>
-          <w:szCs w:val="26"/>
-        </w:rPr>
-        <w:t>num</w:t>
-      </w:r>
-      <w:proofErr w:type="spellEnd"/>
-      <w:r>
-        <w:rPr>
-          <w:b/>
-          <w:color w:val="090909"/>
-          <w:sz w:val="26"/>
-          <w:szCs w:val="26"/>
-        </w:rPr>
-        <w:t xml:space="preserve"> de tél)</w:t>
-      </w:r>
-      <w:r>
-        <w:rPr>
-          <w:b/>
-          <w:color w:val="090909"/>
-          <w:sz w:val="26"/>
-          <w:szCs w:val="26"/>
-        </w:rPr>
-        <w:t>.</w:t>
+        <w:t>010/ 22 20 26</w:t>
       </w:r>
     </w:p>
     <w:p>
@@ -978,8 +1084,19 @@
           <w:sz w:val="26"/>
           <w:szCs w:val="26"/>
         </w:rPr>
-        <w:t xml:space="preserve"> Education</w:t>
-      </w:r>
+        <w:t xml:space="preserve"> </w:t>
+      </w:r>
+      <w:proofErr w:type="spellStart"/>
+      <w:r>
+        <w:rPr>
+          <w:b/>
+          <w:color w:val="090909"/>
+          <w:sz w:val="26"/>
+          <w:szCs w:val="26"/>
+        </w:rPr>
+        <w:t>Education</w:t>
+      </w:r>
+      <w:proofErr w:type="spellEnd"/>
       <w:r>
         <w:rPr>
           <w:color w:val="090909"/>
@@ -1073,6 +1190,7 @@
           <w:sz w:val="26"/>
           <w:szCs w:val="26"/>
         </w:rPr>
+        <w:lastRenderedPageBreak/>
         <w:t>L</w:t>
       </w:r>
       <w:r>
@@ -1108,7 +1226,6 @@
           <w:sz w:val="26"/>
           <w:szCs w:val="26"/>
         </w:rPr>
-        <w:lastRenderedPageBreak/>
         <w:t>S</w:t>
       </w:r>
       <w:r>
@@ -1184,16 +1301,7 @@
           <w:sz w:val="26"/>
           <w:szCs w:val="26"/>
         </w:rPr>
-        <w:t>G</w:t>
-      </w:r>
-      <w:r>
-        <w:rPr>
-          <w:b/>
-          <w:color w:val="090909"/>
-          <w:sz w:val="26"/>
-          <w:szCs w:val="26"/>
-        </w:rPr>
-        <w:t>oupyl</w:t>
+        <w:t>Goupyl</w:t>
       </w:r>
       <w:proofErr w:type="spellEnd"/>
       <w:r>
@@ -1203,8 +1311,19 @@
           <w:sz w:val="26"/>
           <w:szCs w:val="26"/>
         </w:rPr>
-        <w:t xml:space="preserve"> Education</w:t>
-      </w:r>
+        <w:t xml:space="preserve"> </w:t>
+      </w:r>
+      <w:proofErr w:type="spellStart"/>
+      <w:r>
+        <w:rPr>
+          <w:b/>
+          <w:color w:val="090909"/>
+          <w:sz w:val="26"/>
+          <w:szCs w:val="26"/>
+        </w:rPr>
+        <w:t>Education</w:t>
+      </w:r>
+      <w:proofErr w:type="spellEnd"/>
       <w:r>
         <w:rPr>
           <w:color w:val="090909"/>
@@ -1285,8 +1404,19 @@
           <w:sz w:val="26"/>
           <w:szCs w:val="26"/>
         </w:rPr>
-        <w:t xml:space="preserve"> Education</w:t>
-      </w:r>
+        <w:t xml:space="preserve"> </w:t>
+      </w:r>
+      <w:proofErr w:type="spellStart"/>
+      <w:r>
+        <w:rPr>
+          <w:b/>
+          <w:color w:val="090909"/>
+          <w:sz w:val="26"/>
+          <w:szCs w:val="26"/>
+        </w:rPr>
+        <w:t>Education</w:t>
+      </w:r>
+      <w:proofErr w:type="spellEnd"/>
       <w:r>
         <w:rPr>
           <w:color w:val="090909"/>
@@ -1404,16 +1534,7 @@
           <w:sz w:val="26"/>
           <w:szCs w:val="26"/>
         </w:rPr>
-        <w:t>G</w:t>
-      </w:r>
-      <w:r>
-        <w:rPr>
-          <w:b/>
-          <w:color w:val="090909"/>
-          <w:sz w:val="26"/>
-          <w:szCs w:val="26"/>
-        </w:rPr>
-        <w:t>oupyl</w:t>
+        <w:t>Goupyl</w:t>
       </w:r>
       <w:proofErr w:type="spellEnd"/>
       <w:r>
@@ -1423,8 +1544,19 @@
           <w:sz w:val="26"/>
           <w:szCs w:val="26"/>
         </w:rPr>
-        <w:t xml:space="preserve"> Education</w:t>
-      </w:r>
+        <w:t xml:space="preserve"> </w:t>
+      </w:r>
+      <w:proofErr w:type="spellStart"/>
+      <w:r>
+        <w:rPr>
+          <w:b/>
+          <w:color w:val="090909"/>
+          <w:sz w:val="26"/>
+          <w:szCs w:val="26"/>
+        </w:rPr>
+        <w:t>Education</w:t>
+      </w:r>
+      <w:proofErr w:type="spellEnd"/>
       <w:r>
         <w:rPr>
           <w:color w:val="090909"/>
@@ -1560,8 +1692,6 @@
           <w:rFonts w:ascii="Times New Roman" w:hAnsi="Times New Roman" w:cs="Times New Roman"/>
         </w:rPr>
       </w:pPr>
-      <w:bookmarkStart w:id="0" w:name="_GoBack"/>
-      <w:bookmarkEnd w:id="0"/>
     </w:p>
     <w:sectPr>
       <w:pgSz w:w="11906" w:h="16838"/>
@@ -1574,7 +1704,7 @@
 </file>
 
 <file path=word/numbering.xml><?xml version="1.0" encoding="utf-8"?>
-<w:numbering xmlns:wpc="http://schemas.microsoft.com/office/word/2010/wordprocessingCanvas" xmlns:cx="http://schemas.microsoft.com/office/drawing/2014/chartex" xmlns:mc="http://schemas.openxmlformats.org/markup-compatibility/2006" xmlns:o="urn:schemas-microsoft-com:office:office" xmlns:r="http://schemas.openxmlformats.org/officeDocument/2006/relationships" xmlns:m="http://schemas.openxmlformats.org/officeDocument/2006/math" xmlns:v="urn:schemas-microsoft-com:vml" xmlns:wp14="http://schemas.microsoft.com/office/word/2010/wordprocessingDrawing" xmlns:wp="http://schemas.openxmlformats.org/drawingml/2006/wordprocessingDrawing" xmlns:w10="urn:schemas-microsoft-com:office:word" xmlns:w="http://schemas.openxmlformats.org/wordprocessingml/2006/main" xmlns:w14="http://schemas.microsoft.com/office/word/2010/wordml" xmlns:w15="http://schemas.microsoft.com/office/word/2012/wordml" xmlns:w16se="http://schemas.microsoft.com/office/word/2015/wordml/symex" xmlns:wpg="http://schemas.microsoft.com/office/word/2010/wordprocessingGroup" xmlns:wpi="http://schemas.microsoft.com/office/word/2010/wordprocessingInk" xmlns:wne="http://schemas.microsoft.com/office/word/2006/wordml" xmlns:wps="http://schemas.microsoft.com/office/word/2010/wordprocessingShape" mc:Ignorable="w14 w15 w16se wp14">
+<w:numbering xmlns:wpc="http://schemas.microsoft.com/office/word/2010/wordprocessingCanvas" xmlns:cx="http://schemas.microsoft.com/office/drawing/2014/chartex" xmlns:cx1="http://schemas.microsoft.com/office/drawing/2015/9/8/chartex" xmlns:cx2="http://schemas.microsoft.com/office/drawing/2015/10/21/chartex" xmlns:cx3="http://schemas.microsoft.com/office/drawing/2016/5/9/chartex" xmlns:cx4="http://schemas.microsoft.com/office/drawing/2016/5/10/chartex" xmlns:cx5="http://schemas.microsoft.com/office/drawing/2016/5/11/chartex" xmlns:cx6="http://schemas.microsoft.com/office/drawing/2016/5/12/chartex" xmlns:cx7="http://schemas.microsoft.com/office/drawing/2016/5/13/chartex" xmlns:cx8="http://schemas.microsoft.com/office/drawing/2016/5/14/chartex" xmlns:mc="http://schemas.openxmlformats.org/markup-compatibility/2006" xmlns:aink="http://schemas.microsoft.com/office/drawing/2016/ink" xmlns:am3d="http://schemas.microsoft.com/office/drawing/2017/model3d" xmlns:o="urn:schemas-microsoft-com:office:office" xmlns:r="http://schemas.openxmlformats.org/officeDocument/2006/relationships" xmlns:m="http://schemas.openxmlformats.org/officeDocument/2006/math" xmlns:v="urn:schemas-microsoft-com:vml" xmlns:wp14="http://schemas.microsoft.com/office/word/2010/wordprocessingDrawing" xmlns:wp="http://schemas.openxmlformats.org/drawingml/2006/wordprocessingDrawing" xmlns:w10="urn:schemas-microsoft-com:office:word" xmlns:w="http://schemas.openxmlformats.org/wordprocessingml/2006/main" xmlns:w14="http://schemas.microsoft.com/office/word/2010/wordml" xmlns:w15="http://schemas.microsoft.com/office/word/2012/wordml" xmlns:w16cex="http://schemas.microsoft.com/office/word/2018/wordml/cex" xmlns:w16cid="http://schemas.microsoft.com/office/word/2016/wordml/cid" xmlns:w16="http://schemas.microsoft.com/office/word/2018/wordml" xmlns:w16se="http://schemas.microsoft.com/office/word/2015/wordml/symex" xmlns:wpg="http://schemas.microsoft.com/office/word/2010/wordprocessingGroup" xmlns:wpi="http://schemas.microsoft.com/office/word/2010/wordprocessingInk" xmlns:wne="http://schemas.microsoft.com/office/word/2006/wordml" xmlns:wps="http://schemas.microsoft.com/office/word/2010/wordprocessingShape" mc:Ignorable="w14 w15 w16se w16cid w16 w16cex wp14">
   <w:abstractNum w:abstractNumId="0" w15:restartNumberingAfterBreak="0">
     <w:nsid w:val="11BF6F9F"/>
     <w:multiLevelType w:val="multilevel"/>
@@ -1731,7 +1861,7 @@
 </file>
 
 <file path=word/styles.xml><?xml version="1.0" encoding="utf-8"?>
-<w:styles xmlns:mc="http://schemas.openxmlformats.org/markup-compatibility/2006" xmlns:r="http://schemas.openxmlformats.org/officeDocument/2006/relationships" xmlns:w="http://schemas.openxmlformats.org/wordprocessingml/2006/main" xmlns:w14="http://schemas.microsoft.com/office/word/2010/wordml" xmlns:w15="http://schemas.microsoft.com/office/word/2012/wordml" xmlns:w16se="http://schemas.microsoft.com/office/word/2015/wordml/symex" mc:Ignorable="w14 w15 w16se">
+<w:styles xmlns:mc="http://schemas.openxmlformats.org/markup-compatibility/2006" xmlns:r="http://schemas.openxmlformats.org/officeDocument/2006/relationships" xmlns:w="http://schemas.openxmlformats.org/wordprocessingml/2006/main" xmlns:w14="http://schemas.microsoft.com/office/word/2010/wordml" xmlns:w15="http://schemas.microsoft.com/office/word/2012/wordml" xmlns:w16cex="http://schemas.microsoft.com/office/word/2018/wordml/cex" xmlns:w16cid="http://schemas.microsoft.com/office/word/2016/wordml/cid" xmlns:w16="http://schemas.microsoft.com/office/word/2018/wordml" xmlns:w16se="http://schemas.microsoft.com/office/word/2015/wordml/symex" mc:Ignorable="w14 w15 w16se w16cid w16 w16cex">
   <w:docDefaults>
     <w:rPrDefault>
       <w:rPr>
@@ -1747,7 +1877,7 @@
       </w:pPr>
     </w:pPrDefault>
   </w:docDefaults>
-  <w:latentStyles w:defLockedState="0" w:defUIPriority="99" w:defSemiHidden="0" w:defUnhideWhenUsed="0" w:defQFormat="0" w:count="371">
+  <w:latentStyles w:defLockedState="0" w:defUIPriority="99" w:defSemiHidden="0" w:defUnhideWhenUsed="0" w:defQFormat="0" w:count="376">
     <w:lsdException w:name="Normal" w:uiPriority="0" w:qFormat="1"/>
     <w:lsdException w:name="heading 1" w:uiPriority="9" w:qFormat="1"/>
     <w:lsdException w:name="heading 2" w:semiHidden="1" w:uiPriority="9" w:unhideWhenUsed="1" w:qFormat="1"/>
@@ -1853,7 +1983,6 @@
     <w:lsdException w:name="HTML Sample" w:semiHidden="1" w:unhideWhenUsed="1"/>
     <w:lsdException w:name="HTML Typewriter" w:semiHidden="1" w:unhideWhenUsed="1"/>
     <w:lsdException w:name="HTML Variable" w:semiHidden="1" w:unhideWhenUsed="1"/>
-    <w:lsdException w:name="Normal Table" w:semiHidden="1" w:unhideWhenUsed="1"/>
     <w:lsdException w:name="annotation subject" w:semiHidden="1" w:unhideWhenUsed="1"/>
     <w:lsdException w:name="No List" w:semiHidden="1" w:unhideWhenUsed="1"/>
     <w:lsdException w:name="Outline List 1" w:semiHidden="1" w:unhideWhenUsed="1"/>
@@ -1896,11 +2025,8 @@
     <w:lsdException w:name="Table Contemporary" w:semiHidden="1" w:unhideWhenUsed="1"/>
     <w:lsdException w:name="Table Elegant" w:semiHidden="1" w:unhideWhenUsed="1"/>
     <w:lsdException w:name="Table Professional" w:semiHidden="1" w:unhideWhenUsed="1"/>
-    <w:lsdException w:name="Table Subtle 1" w:semiHidden="1" w:unhideWhenUsed="1"/>
     <w:lsdException w:name="Table Subtle 2" w:semiHidden="1" w:unhideWhenUsed="1"/>
     <w:lsdException w:name="Table Web 1" w:semiHidden="1" w:unhideWhenUsed="1"/>
-    <w:lsdException w:name="Table Web 2" w:semiHidden="1" w:unhideWhenUsed="1"/>
-    <w:lsdException w:name="Table Web 3" w:semiHidden="1" w:unhideWhenUsed="1"/>
     <w:lsdException w:name="Balloon Text" w:semiHidden="1" w:unhideWhenUsed="1"/>
     <w:lsdException w:name="Table Grid" w:uiPriority="39"/>
     <w:lsdException w:name="Table Theme" w:semiHidden="1" w:unhideWhenUsed="1"/>
@@ -2119,6 +2245,11 @@
     <w:lsdException w:name="List Table 5 Dark Accent 6" w:uiPriority="50"/>
     <w:lsdException w:name="List Table 6 Colorful Accent 6" w:uiPriority="51"/>
     <w:lsdException w:name="List Table 7 Colorful Accent 6" w:uiPriority="52"/>
+    <w:lsdException w:name="Mention" w:semiHidden="1" w:unhideWhenUsed="1"/>
+    <w:lsdException w:name="Smart Hyperlink" w:semiHidden="1" w:unhideWhenUsed="1"/>
+    <w:lsdException w:name="Hashtag" w:semiHidden="1" w:unhideWhenUsed="1"/>
+    <w:lsdException w:name="Unresolved Mention" w:semiHidden="1" w:unhideWhenUsed="1"/>
+    <w:lsdException w:name="Smart Link" w:semiHidden="1" w:unhideWhenUsed="1"/>
   </w:latentStyles>
   <w:style w:type="paragraph" w:default="1" w:styleId="Normal">
     <w:name w:val="Normal"/>

</xml_diff>